<commit_message>
Update example and template files
</commit_message>
<xml_diff>
--- a/inst/files-pkg/example/num1/art101_lorem-ipsum/art101_app1.docx
+++ b/inst/files-pkg/example/num1/art101_lorem-ipsum/art101_app1.docx
@@ -1,23 +1,17 @@
 
 <file path=word/document.xml><?xml version="1.0" encoding="utf-8"?>
-<w:document xmlns:wpc="http://schemas.microsoft.com/office/word/2010/wordprocessingCanvas" xmlns:cx="http://schemas.microsoft.com/office/drawing/2014/chartex" xmlns:cx1="http://schemas.microsoft.com/office/drawing/2015/9/8/chartex" xmlns:cx2="http://schemas.microsoft.com/office/drawing/2015/10/21/chartex" xmlns:cx3="http://schemas.microsoft.com/office/drawing/2016/5/9/chartex" xmlns:cx4="http://schemas.microsoft.com/office/drawing/2016/5/10/chartex" xmlns:cx5="http://schemas.microsoft.com/office/drawing/2016/5/11/chartex" xmlns:cx6="http://schemas.microsoft.com/office/drawing/2016/5/12/chartex" xmlns:cx7="http://schemas.microsoft.com/office/drawing/2016/5/13/chartex" xmlns:cx8="http://schemas.microsoft.com/office/drawing/2016/5/14/chartex" xmlns:mc="http://schemas.openxmlformats.org/markup-compatibility/2006" xmlns:aink="http://schemas.microsoft.com/office/drawing/2016/ink" xmlns:am3d="http://schemas.microsoft.com/office/drawing/2017/model3d" xmlns:o="urn:schemas-microsoft-com:office:office" xmlns:oel="http://schemas.microsoft.com/office/2019/extlst" xmlns:r="http://schemas.openxmlformats.org/officeDocument/2006/relationships" xmlns:m="http://schemas.openxmlformats.org/officeDocument/2006/math" xmlns:v="urn:schemas-microsoft-com:vml" xmlns:wp14="http://schemas.microsoft.com/office/word/2010/wordprocessingDrawing" xmlns:wp="http://schemas.openxmlformats.org/drawingml/2006/wordprocessingDrawing" xmlns:w10="urn:schemas-microsoft-com:office:word" xmlns:w="http://schemas.openxmlformats.org/wordprocessingml/2006/main" xmlns:w14="http://schemas.microsoft.com/office/word/2010/wordml" xmlns:w15="http://schemas.microsoft.com/office/word/2012/wordml" xmlns:w16cex="http://schemas.microsoft.com/office/word/2018/wordml/cex" xmlns:w16cid="http://schemas.microsoft.com/office/word/2016/wordml/cid" xmlns:w16="http://schemas.microsoft.com/office/word/2018/wordml" xmlns:w16sdtdh="http://schemas.microsoft.com/office/word/2020/wordml/sdtdatahash" xmlns:w16se="http://schemas.microsoft.com/office/word/2015/wordml/symex" xmlns:wpg="http://schemas.microsoft.com/office/word/2010/wordprocessingGroup" xmlns:wpi="http://schemas.microsoft.com/office/word/2010/wordprocessingInk" xmlns:wne="http://schemas.microsoft.com/office/word/2006/wordml" xmlns:wps="http://schemas.microsoft.com/office/word/2010/wordprocessingShape" mc:Ignorable="w14 w15 w16se w16cid w16 w16cex w16sdtdh wp14">
+<w:document xmlns:wpc="http://schemas.microsoft.com/office/word/2010/wordprocessingCanvas" xmlns:cx="http://schemas.microsoft.com/office/drawing/2014/chartex" xmlns:cx1="http://schemas.microsoft.com/office/drawing/2015/9/8/chartex" xmlns:cx2="http://schemas.microsoft.com/office/drawing/2015/10/21/chartex" xmlns:cx3="http://schemas.microsoft.com/office/drawing/2016/5/9/chartex" xmlns:cx4="http://schemas.microsoft.com/office/drawing/2016/5/10/chartex" xmlns:cx5="http://schemas.microsoft.com/office/drawing/2016/5/11/chartex" xmlns:cx6="http://schemas.microsoft.com/office/drawing/2016/5/12/chartex" xmlns:cx7="http://schemas.microsoft.com/office/drawing/2016/5/13/chartex" xmlns:cx8="http://schemas.microsoft.com/office/drawing/2016/5/14/chartex" xmlns:mc="http://schemas.openxmlformats.org/markup-compatibility/2006" xmlns:aink="http://schemas.microsoft.com/office/drawing/2016/ink" xmlns:am3d="http://schemas.microsoft.com/office/drawing/2017/model3d" xmlns:o="urn:schemas-microsoft-com:office:office" xmlns:r="http://schemas.openxmlformats.org/officeDocument/2006/relationships" xmlns:m="http://schemas.openxmlformats.org/officeDocument/2006/math" xmlns:v="urn:schemas-microsoft-com:vml" xmlns:wp14="http://schemas.microsoft.com/office/word/2010/wordprocessingDrawing" xmlns:wp="http://schemas.openxmlformats.org/drawingml/2006/wordprocessingDrawing" xmlns:w10="urn:schemas-microsoft-com:office:word" xmlns:w="http://schemas.openxmlformats.org/wordprocessingml/2006/main" xmlns:w14="http://schemas.microsoft.com/office/word/2010/wordml" xmlns:w15="http://schemas.microsoft.com/office/word/2012/wordml" xmlns:w16cex="http://schemas.microsoft.com/office/word/2018/wordml/cex" xmlns:w16cid="http://schemas.microsoft.com/office/word/2016/wordml/cid" xmlns:w16="http://schemas.microsoft.com/office/word/2018/wordml" xmlns:w16sdtdh="http://schemas.microsoft.com/office/word/2020/wordml/sdtdatahash" xmlns:w16se="http://schemas.microsoft.com/office/word/2015/wordml/symex" xmlns:wpg="http://schemas.microsoft.com/office/word/2010/wordprocessingGroup" xmlns:wpi="http://schemas.microsoft.com/office/word/2010/wordprocessingInk" xmlns:wne="http://schemas.microsoft.com/office/word/2006/wordml" xmlns:wps="http://schemas.microsoft.com/office/word/2010/wordprocessingShape" mc:Ignorable="w14 w15 w16se w16cid w16 w16cex w16sdtdh wp14">
   <w:body>
     <w:p>
       <w:pPr>
         <w:pStyle w:val="Ttulo1"/>
       </w:pPr>
-      <w:bookmarkStart w:id="0" w:name="introducción"/>
-      <w:bookmarkStart w:id="1" w:name="_Hlk153205755"/>
-      <w:r>
-        <w:t>A</w:t>
-      </w:r>
-      <w:r>
-        <w:t>ppendix</w:t>
-      </w:r>
-      <w:r>
-        <w:t xml:space="preserve"> </w:t>
-      </w:r>
-      <w:bookmarkEnd w:id="1"/>
+      <w:bookmarkStart w:id="0" w:name="_Hlk153205755"/>
+      <w:bookmarkStart w:id="1" w:name="introducción"/>
+      <w:r>
+        <w:t xml:space="preserve">Appendix </w:t>
+      </w:r>
+      <w:bookmarkEnd w:id="0"/>
       <w:r>
         <w:t xml:space="preserve">A: </w:t>
       </w:r>
@@ -29,13 +23,71 @@
       <w:pPr>
         <w:pStyle w:val="FirstParagraph"/>
       </w:pPr>
-      <w:r>
-        <w:t>Quis autem vel eum iure reprehenderit</w:t>
-      </w:r>
+      <w:proofErr w:type="spellStart"/>
+      <w:r>
+        <w:t>Quis</w:t>
+      </w:r>
+      <w:proofErr w:type="spellEnd"/>
       <w:r>
         <w:t xml:space="preserve"> </w:t>
       </w:r>
-      <w:bookmarkEnd w:id="0"/>
+      <w:proofErr w:type="spellStart"/>
+      <w:r>
+        <w:rPr>
+          <w:highlight w:val="yellow"/>
+        </w:rPr>
+        <w:t>autem</w:t>
+      </w:r>
+      <w:proofErr w:type="spellEnd"/>
+      <w:r>
+        <w:rPr>
+          <w:highlight w:val="yellow"/>
+        </w:rPr>
+        <w:t xml:space="preserve"> vel </w:t>
+      </w:r>
+      <w:proofErr w:type="spellStart"/>
+      <w:r>
+        <w:rPr>
+          <w:highlight w:val="yellow"/>
+        </w:rPr>
+        <w:t>eum</w:t>
+      </w:r>
+      <w:proofErr w:type="spellEnd"/>
+      <w:r>
+        <w:rPr>
+          <w:highlight w:val="yellow"/>
+        </w:rPr>
+        <w:t xml:space="preserve"> </w:t>
+      </w:r>
+      <w:proofErr w:type="spellStart"/>
+      <w:r>
+        <w:rPr>
+          <w:highlight w:val="yellow"/>
+        </w:rPr>
+        <w:t>iure</w:t>
+      </w:r>
+      <w:proofErr w:type="spellEnd"/>
+      <w:r>
+        <w:rPr>
+          <w:highlight w:val="yellow"/>
+        </w:rPr>
+        <w:t xml:space="preserve"> </w:t>
+      </w:r>
+      <w:proofErr w:type="spellStart"/>
+      <w:r>
+        <w:rPr>
+          <w:highlight w:val="yellow"/>
+        </w:rPr>
+        <w:t>reprehenderit</w:t>
+      </w:r>
+      <w:proofErr w:type="spellEnd"/>
+      <w:r>
+        <w:t>.</w:t>
+      </w:r>
+      <w:r>
+        <w:t xml:space="preserve"> </w:t>
+      </w:r>
+      <w:bookmarkEnd w:id="1"/>
     </w:p>
     <w:p>
       <w:pPr>
@@ -52,7 +104,7 @@
 </file>
 
 <file path=word/endnotes.xml><?xml version="1.0" encoding="utf-8"?>
-<w:endnotes xmlns:wpc="http://schemas.microsoft.com/office/word/2010/wordprocessingCanvas" xmlns:cx="http://schemas.microsoft.com/office/drawing/2014/chartex" xmlns:cx1="http://schemas.microsoft.com/office/drawing/2015/9/8/chartex" xmlns:cx2="http://schemas.microsoft.com/office/drawing/2015/10/21/chartex" xmlns:cx3="http://schemas.microsoft.com/office/drawing/2016/5/9/chartex" xmlns:cx4="http://schemas.microsoft.com/office/drawing/2016/5/10/chartex" xmlns:cx5="http://schemas.microsoft.com/office/drawing/2016/5/11/chartex" xmlns:cx6="http://schemas.microsoft.com/office/drawing/2016/5/12/chartex" xmlns:cx7="http://schemas.microsoft.com/office/drawing/2016/5/13/chartex" xmlns:cx8="http://schemas.microsoft.com/office/drawing/2016/5/14/chartex" xmlns:mc="http://schemas.openxmlformats.org/markup-compatibility/2006" xmlns:aink="http://schemas.microsoft.com/office/drawing/2016/ink" xmlns:am3d="http://schemas.microsoft.com/office/drawing/2017/model3d" xmlns:o="urn:schemas-microsoft-com:office:office" xmlns:oel="http://schemas.microsoft.com/office/2019/extlst" xmlns:r="http://schemas.openxmlformats.org/officeDocument/2006/relationships" xmlns:m="http://schemas.openxmlformats.org/officeDocument/2006/math" xmlns:v="urn:schemas-microsoft-com:vml" xmlns:wp14="http://schemas.microsoft.com/office/word/2010/wordprocessingDrawing" xmlns:wp="http://schemas.openxmlformats.org/drawingml/2006/wordprocessingDrawing" xmlns:w10="urn:schemas-microsoft-com:office:word" xmlns:w="http://schemas.openxmlformats.org/wordprocessingml/2006/main" xmlns:w14="http://schemas.microsoft.com/office/word/2010/wordml" xmlns:w15="http://schemas.microsoft.com/office/word/2012/wordml" xmlns:w16cex="http://schemas.microsoft.com/office/word/2018/wordml/cex" xmlns:w16cid="http://schemas.microsoft.com/office/word/2016/wordml/cid" xmlns:w16="http://schemas.microsoft.com/office/word/2018/wordml" xmlns:w16sdtdh="http://schemas.microsoft.com/office/word/2020/wordml/sdtdatahash" xmlns:w16se="http://schemas.microsoft.com/office/word/2015/wordml/symex" xmlns:wpg="http://schemas.microsoft.com/office/word/2010/wordprocessingGroup" xmlns:wpi="http://schemas.microsoft.com/office/word/2010/wordprocessingInk" xmlns:wne="http://schemas.microsoft.com/office/word/2006/wordml" xmlns:wps="http://schemas.microsoft.com/office/word/2010/wordprocessingShape" mc:Ignorable="w14 w15 w16se w16cid w16 w16cex w16sdtdh wp14">
+<w:endnotes xmlns:wpc="http://schemas.microsoft.com/office/word/2010/wordprocessingCanvas" xmlns:cx="http://schemas.microsoft.com/office/drawing/2014/chartex" xmlns:cx1="http://schemas.microsoft.com/office/drawing/2015/9/8/chartex" xmlns:cx2="http://schemas.microsoft.com/office/drawing/2015/10/21/chartex" xmlns:cx3="http://schemas.microsoft.com/office/drawing/2016/5/9/chartex" xmlns:cx4="http://schemas.microsoft.com/office/drawing/2016/5/10/chartex" xmlns:cx5="http://schemas.microsoft.com/office/drawing/2016/5/11/chartex" xmlns:cx6="http://schemas.microsoft.com/office/drawing/2016/5/12/chartex" xmlns:cx7="http://schemas.microsoft.com/office/drawing/2016/5/13/chartex" xmlns:cx8="http://schemas.microsoft.com/office/drawing/2016/5/14/chartex" xmlns:mc="http://schemas.openxmlformats.org/markup-compatibility/2006" xmlns:aink="http://schemas.microsoft.com/office/drawing/2016/ink" xmlns:am3d="http://schemas.microsoft.com/office/drawing/2017/model3d" xmlns:o="urn:schemas-microsoft-com:office:office" xmlns:r="http://schemas.openxmlformats.org/officeDocument/2006/relationships" xmlns:m="http://schemas.openxmlformats.org/officeDocument/2006/math" xmlns:v="urn:schemas-microsoft-com:vml" xmlns:wp14="http://schemas.microsoft.com/office/word/2010/wordprocessingDrawing" xmlns:wp="http://schemas.openxmlformats.org/drawingml/2006/wordprocessingDrawing" xmlns:w10="urn:schemas-microsoft-com:office:word" xmlns:w="http://schemas.openxmlformats.org/wordprocessingml/2006/main" xmlns:w14="http://schemas.microsoft.com/office/word/2010/wordml" xmlns:w15="http://schemas.microsoft.com/office/word/2012/wordml" xmlns:w16cex="http://schemas.microsoft.com/office/word/2018/wordml/cex" xmlns:w16cid="http://schemas.microsoft.com/office/word/2016/wordml/cid" xmlns:w16="http://schemas.microsoft.com/office/word/2018/wordml" xmlns:w16sdtdh="http://schemas.microsoft.com/office/word/2020/wordml/sdtdatahash" xmlns:w16se="http://schemas.microsoft.com/office/word/2015/wordml/symex" xmlns:wpg="http://schemas.microsoft.com/office/word/2010/wordprocessingGroup" xmlns:wpi="http://schemas.microsoft.com/office/word/2010/wordprocessingInk" xmlns:wne="http://schemas.microsoft.com/office/word/2006/wordml" xmlns:wps="http://schemas.microsoft.com/office/word/2010/wordprocessingShape" mc:Ignorable="w14 w15 w16se w16cid w16 w16cex w16sdtdh wp14">
   <w:endnote w:type="separator" w:id="-1">
     <w:p>
       <w:pPr>
@@ -77,7 +129,7 @@
 </file>
 
 <file path=word/footnotes.xml><?xml version="1.0" encoding="utf-8"?>
-<w:footnotes xmlns:wpc="http://schemas.microsoft.com/office/word/2010/wordprocessingCanvas" xmlns:cx="http://schemas.microsoft.com/office/drawing/2014/chartex" xmlns:cx1="http://schemas.microsoft.com/office/drawing/2015/9/8/chartex" xmlns:cx2="http://schemas.microsoft.com/office/drawing/2015/10/21/chartex" xmlns:cx3="http://schemas.microsoft.com/office/drawing/2016/5/9/chartex" xmlns:cx4="http://schemas.microsoft.com/office/drawing/2016/5/10/chartex" xmlns:cx5="http://schemas.microsoft.com/office/drawing/2016/5/11/chartex" xmlns:cx6="http://schemas.microsoft.com/office/drawing/2016/5/12/chartex" xmlns:cx7="http://schemas.microsoft.com/office/drawing/2016/5/13/chartex" xmlns:cx8="http://schemas.microsoft.com/office/drawing/2016/5/14/chartex" xmlns:mc="http://schemas.openxmlformats.org/markup-compatibility/2006" xmlns:aink="http://schemas.microsoft.com/office/drawing/2016/ink" xmlns:am3d="http://schemas.microsoft.com/office/drawing/2017/model3d" xmlns:o="urn:schemas-microsoft-com:office:office" xmlns:oel="http://schemas.microsoft.com/office/2019/extlst" xmlns:r="http://schemas.openxmlformats.org/officeDocument/2006/relationships" xmlns:m="http://schemas.openxmlformats.org/officeDocument/2006/math" xmlns:v="urn:schemas-microsoft-com:vml" xmlns:wp14="http://schemas.microsoft.com/office/word/2010/wordprocessingDrawing" xmlns:wp="http://schemas.openxmlformats.org/drawingml/2006/wordprocessingDrawing" xmlns:w10="urn:schemas-microsoft-com:office:word" xmlns:w="http://schemas.openxmlformats.org/wordprocessingml/2006/main" xmlns:w14="http://schemas.microsoft.com/office/word/2010/wordml" xmlns:w15="http://schemas.microsoft.com/office/word/2012/wordml" xmlns:w16cex="http://schemas.microsoft.com/office/word/2018/wordml/cex" xmlns:w16cid="http://schemas.microsoft.com/office/word/2016/wordml/cid" xmlns:w16="http://schemas.microsoft.com/office/word/2018/wordml" xmlns:w16sdtdh="http://schemas.microsoft.com/office/word/2020/wordml/sdtdatahash" xmlns:w16se="http://schemas.microsoft.com/office/word/2015/wordml/symex" xmlns:wpg="http://schemas.microsoft.com/office/word/2010/wordprocessingGroup" xmlns:wpi="http://schemas.microsoft.com/office/word/2010/wordprocessingInk" xmlns:wne="http://schemas.microsoft.com/office/word/2006/wordml" xmlns:wps="http://schemas.microsoft.com/office/word/2010/wordprocessingShape" mc:Ignorable="w14 w15 w16se w16cid w16 w16cex w16sdtdh wp14">
+<w:footnotes xmlns:wpc="http://schemas.microsoft.com/office/word/2010/wordprocessingCanvas" xmlns:cx="http://schemas.microsoft.com/office/drawing/2014/chartex" xmlns:cx1="http://schemas.microsoft.com/office/drawing/2015/9/8/chartex" xmlns:cx2="http://schemas.microsoft.com/office/drawing/2015/10/21/chartex" xmlns:cx3="http://schemas.microsoft.com/office/drawing/2016/5/9/chartex" xmlns:cx4="http://schemas.microsoft.com/office/drawing/2016/5/10/chartex" xmlns:cx5="http://schemas.microsoft.com/office/drawing/2016/5/11/chartex" xmlns:cx6="http://schemas.microsoft.com/office/drawing/2016/5/12/chartex" xmlns:cx7="http://schemas.microsoft.com/office/drawing/2016/5/13/chartex" xmlns:cx8="http://schemas.microsoft.com/office/drawing/2016/5/14/chartex" xmlns:mc="http://schemas.openxmlformats.org/markup-compatibility/2006" xmlns:aink="http://schemas.microsoft.com/office/drawing/2016/ink" xmlns:am3d="http://schemas.microsoft.com/office/drawing/2017/model3d" xmlns:o="urn:schemas-microsoft-com:office:office" xmlns:r="http://schemas.openxmlformats.org/officeDocument/2006/relationships" xmlns:m="http://schemas.openxmlformats.org/officeDocument/2006/math" xmlns:v="urn:schemas-microsoft-com:vml" xmlns:wp14="http://schemas.microsoft.com/office/word/2010/wordprocessingDrawing" xmlns:wp="http://schemas.openxmlformats.org/drawingml/2006/wordprocessingDrawing" xmlns:w10="urn:schemas-microsoft-com:office:word" xmlns:w="http://schemas.openxmlformats.org/wordprocessingml/2006/main" xmlns:w14="http://schemas.microsoft.com/office/word/2010/wordml" xmlns:w15="http://schemas.microsoft.com/office/word/2012/wordml" xmlns:w16cex="http://schemas.microsoft.com/office/word/2018/wordml/cex" xmlns:w16cid="http://schemas.microsoft.com/office/word/2016/wordml/cid" xmlns:w16="http://schemas.microsoft.com/office/word/2018/wordml" xmlns:w16sdtdh="http://schemas.microsoft.com/office/word/2020/wordml/sdtdatahash" xmlns:w16se="http://schemas.microsoft.com/office/word/2015/wordml/symex" xmlns:wpg="http://schemas.microsoft.com/office/word/2010/wordprocessingGroup" xmlns:wpi="http://schemas.microsoft.com/office/word/2010/wordprocessingInk" xmlns:wne="http://schemas.microsoft.com/office/word/2006/wordml" xmlns:wps="http://schemas.microsoft.com/office/word/2010/wordprocessingShape" mc:Ignorable="w14 w15 w16se w16cid w16 w16cex w16sdtdh wp14">
   <w:footnote w:type="separator" w:id="-1">
     <w:p>
       <w:r>
@@ -96,7 +148,7 @@
 </file>
 
 <file path=word/numbering.xml><?xml version="1.0" encoding="utf-8"?>
-<w:numbering xmlns:wpc="http://schemas.microsoft.com/office/word/2010/wordprocessingCanvas" xmlns:cx="http://schemas.microsoft.com/office/drawing/2014/chartex" xmlns:cx1="http://schemas.microsoft.com/office/drawing/2015/9/8/chartex" xmlns:cx2="http://schemas.microsoft.com/office/drawing/2015/10/21/chartex" xmlns:cx3="http://schemas.microsoft.com/office/drawing/2016/5/9/chartex" xmlns:cx4="http://schemas.microsoft.com/office/drawing/2016/5/10/chartex" xmlns:cx5="http://schemas.microsoft.com/office/drawing/2016/5/11/chartex" xmlns:cx6="http://schemas.microsoft.com/office/drawing/2016/5/12/chartex" xmlns:cx7="http://schemas.microsoft.com/office/drawing/2016/5/13/chartex" xmlns:cx8="http://schemas.microsoft.com/office/drawing/2016/5/14/chartex" xmlns:mc="http://schemas.openxmlformats.org/markup-compatibility/2006" xmlns:aink="http://schemas.microsoft.com/office/drawing/2016/ink" xmlns:am3d="http://schemas.microsoft.com/office/drawing/2017/model3d" xmlns:o="urn:schemas-microsoft-com:office:office" xmlns:oel="http://schemas.microsoft.com/office/2019/extlst" xmlns:r="http://schemas.openxmlformats.org/officeDocument/2006/relationships" xmlns:m="http://schemas.openxmlformats.org/officeDocument/2006/math" xmlns:v="urn:schemas-microsoft-com:vml" xmlns:wp14="http://schemas.microsoft.com/office/word/2010/wordprocessingDrawing" xmlns:wp="http://schemas.openxmlformats.org/drawingml/2006/wordprocessingDrawing" xmlns:w10="urn:schemas-microsoft-com:office:word" xmlns:w="http://schemas.openxmlformats.org/wordprocessingml/2006/main" xmlns:w14="http://schemas.microsoft.com/office/word/2010/wordml" xmlns:w15="http://schemas.microsoft.com/office/word/2012/wordml" xmlns:w16cex="http://schemas.microsoft.com/office/word/2018/wordml/cex" xmlns:w16cid="http://schemas.microsoft.com/office/word/2016/wordml/cid" xmlns:w16="http://schemas.microsoft.com/office/word/2018/wordml" xmlns:w16sdtdh="http://schemas.microsoft.com/office/word/2020/wordml/sdtdatahash" xmlns:w16se="http://schemas.microsoft.com/office/word/2015/wordml/symex" xmlns:wpg="http://schemas.microsoft.com/office/word/2010/wordprocessingGroup" xmlns:wpi="http://schemas.microsoft.com/office/word/2010/wordprocessingInk" xmlns:wne="http://schemas.microsoft.com/office/word/2006/wordml" xmlns:wps="http://schemas.microsoft.com/office/word/2010/wordprocessingShape" mc:Ignorable="w14 w15 w16se w16cid w16 w16cex w16sdtdh wp14">
+<w:numbering xmlns:wpc="http://schemas.microsoft.com/office/word/2010/wordprocessingCanvas" xmlns:cx="http://schemas.microsoft.com/office/drawing/2014/chartex" xmlns:cx1="http://schemas.microsoft.com/office/drawing/2015/9/8/chartex" xmlns:cx2="http://schemas.microsoft.com/office/drawing/2015/10/21/chartex" xmlns:cx3="http://schemas.microsoft.com/office/drawing/2016/5/9/chartex" xmlns:cx4="http://schemas.microsoft.com/office/drawing/2016/5/10/chartex" xmlns:cx5="http://schemas.microsoft.com/office/drawing/2016/5/11/chartex" xmlns:cx6="http://schemas.microsoft.com/office/drawing/2016/5/12/chartex" xmlns:cx7="http://schemas.microsoft.com/office/drawing/2016/5/13/chartex" xmlns:cx8="http://schemas.microsoft.com/office/drawing/2016/5/14/chartex" xmlns:mc="http://schemas.openxmlformats.org/markup-compatibility/2006" xmlns:aink="http://schemas.microsoft.com/office/drawing/2016/ink" xmlns:am3d="http://schemas.microsoft.com/office/drawing/2017/model3d" xmlns:o="urn:schemas-microsoft-com:office:office" xmlns:r="http://schemas.openxmlformats.org/officeDocument/2006/relationships" xmlns:m="http://schemas.openxmlformats.org/officeDocument/2006/math" xmlns:v="urn:schemas-microsoft-com:vml" xmlns:wp14="http://schemas.microsoft.com/office/word/2010/wordprocessingDrawing" xmlns:wp="http://schemas.openxmlformats.org/drawingml/2006/wordprocessingDrawing" xmlns:w10="urn:schemas-microsoft-com:office:word" xmlns:w="http://schemas.openxmlformats.org/wordprocessingml/2006/main" xmlns:w14="http://schemas.microsoft.com/office/word/2010/wordml" xmlns:w15="http://schemas.microsoft.com/office/word/2012/wordml" xmlns:w16cex="http://schemas.microsoft.com/office/word/2018/wordml/cex" xmlns:w16cid="http://schemas.microsoft.com/office/word/2016/wordml/cid" xmlns:w16="http://schemas.microsoft.com/office/word/2018/wordml" xmlns:w16sdtdh="http://schemas.microsoft.com/office/word/2020/wordml/sdtdatahash" xmlns:w16se="http://schemas.microsoft.com/office/word/2015/wordml/symex" xmlns:wpg="http://schemas.microsoft.com/office/word/2010/wordprocessingGroup" xmlns:wpi="http://schemas.microsoft.com/office/word/2010/wordprocessingInk" xmlns:wne="http://schemas.microsoft.com/office/word/2006/wordml" xmlns:wps="http://schemas.microsoft.com/office/word/2010/wordprocessingShape" mc:Ignorable="w14 w15 w16se w16cid w16 w16cex w16sdtdh wp14">
   <w:abstractNum w:abstractNumId="0" w15:restartNumberingAfterBreak="0">
     <w:nsid w:val="0000A990"/>
     <w:multiLevelType w:val="multilevel"/>
@@ -174,7 +226,7 @@
       </w:pPr>
     </w:lvl>
   </w:abstractNum>
-  <w:num w:numId="1" w16cid:durableId="99641899">
+  <w:num w:numId="1">
     <w:abstractNumId w:val="0"/>
   </w:num>
 </w:numbering>

</xml_diff>